<commit_message>
Add data to DATASET_BEACONS
</commit_message>
<xml_diff>
--- a/DATASET_BEACONS/measures from_three_beacons_simultaneously/room1/Entorn_test_room1.docx
+++ b/DATASET_BEACONS/measures from_three_beacons_simultaneously/room1/Entorn_test_room1.docx
@@ -551,7 +551,7 @@
           <w:lang w:val="ca-ES"/>
         </w:rPr>
         <w:pict>
-          <v:rect id="_x0000_s1026" style="width:396.85pt;height:249.45pt;mso-position-horizontal-relative:char;mso-position-vertical-relative:line" filled="f" fillcolor="gray [1629]">
+          <v:rect id="_x0000_s1042" style="width:396.85pt;height:249.45pt;mso-position-horizontal-relative:char;mso-position-vertical-relative:line" filled="f" fillcolor="gray [1629]">
             <v:fill type="pattern"/>
             <w10:wrap type="none"/>
             <w10:anchorlock/>
@@ -1090,6 +1090,15 @@
                 <w:lang w:val="ca-ES"/>
               </w:rPr>
             </w:pPr>
+            <w:r>
+              <w:rPr>
+                <w:rFonts w:ascii="Arial" w:hAnsi="Arial" w:cs="Arial"/>
+                <w:sz w:val="24"/>
+                <w:szCs w:val="24"/>
+                <w:lang w:val="ca-ES"/>
+              </w:rPr>
+              <w:t>180</w:t>
+            </w:r>
           </w:p>
         </w:tc>
       </w:tr>
@@ -1244,6 +1253,15 @@
                 <w:lang w:val="ca-ES"/>
               </w:rPr>
             </w:pPr>
+            <w:r>
+              <w:rPr>
+                <w:rFonts w:ascii="Arial" w:hAnsi="Arial" w:cs="Arial"/>
+                <w:sz w:val="24"/>
+                <w:szCs w:val="24"/>
+                <w:lang w:val="ca-ES"/>
+              </w:rPr>
+              <w:t>160</w:t>
+            </w:r>
           </w:p>
         </w:tc>
       </w:tr>
@@ -1396,6 +1414,15 @@
                 <w:lang w:val="ca-ES"/>
               </w:rPr>
             </w:pPr>
+            <w:r>
+              <w:rPr>
+                <w:rFonts w:ascii="Arial" w:hAnsi="Arial" w:cs="Arial"/>
+                <w:sz w:val="24"/>
+                <w:szCs w:val="24"/>
+                <w:lang w:val="ca-ES"/>
+              </w:rPr>
+              <w:t>180</w:t>
+            </w:r>
           </w:p>
         </w:tc>
       </w:tr>
@@ -2238,7 +2265,7 @@
   <a:extraClrSchemeLst/>
   <a:extLst>
     <a:ext uri="{05A4C25C-085E-4340-85A3-A5531E510DB2}">
-      <thm15:themeFamily xmlns="" xmlns:thm15="http://schemas.microsoft.com/office/thememl/2012/main" name="Office Theme" id="{62F939B6-93AF-4DB8-9C6B-D6C7DFDC589F}" vid="{4A3C46E8-61CC-4603-A589-7422A47A8E4A}"/>
+      <thm15:themeFamily xmlns:thm15="http://schemas.microsoft.com/office/thememl/2012/main" xmlns="" name="Office Theme" id="{62F939B6-93AF-4DB8-9C6B-D6C7DFDC589F}" vid="{4A3C46E8-61CC-4603-A589-7422A47A8E4A}"/>
     </a:ext>
   </a:extLst>
 </a:theme>

</xml_diff>